<commit_message>
Fix error in EHB cover letter
</commit_message>
<xml_diff>
--- a/cover-letter-EHB.docx
+++ b/cover-letter-EHB.docx
@@ -321,7 +321,7 @@
                 <w:rFonts w:ascii="Arial" w:hAnsi="Arial"/>
                 <w:sz w:val="20"/>
               </w:rPr>
-              <w:t>10 January 2022</w:t>
+              <w:t>11 January 2022</w:t>
             </w:r>
             <w:r>
               <w:rPr>
@@ -404,7 +404,7 @@
           <w:rFonts w:ascii="Arial" w:hAnsi="Arial"/>
           <w:sz w:val="20"/>
         </w:rPr>
-        <w:t xml:space="preserve">I write to submit a manuscript, “Human capital mediates natural selection in contemporary humans”, to Nature Human Behaviour. </w:t>
+        <w:t xml:space="preserve">I write to submit a manuscript, “Human capital mediates natural selection in contemporary humans”. </w:t>
       </w:r>
       <w:r>
         <w:rPr>

</xml_diff>